<commit_message>
added labs & some fixes
</commit_message>
<xml_diff>
--- a/PO-6/Martynovich Daniil Michailovich/KSIS/Lab7/Мартынович лаба 7.docx
+++ b/PO-6/Martynovich Daniil Michailovich/KSIS/Lab7/Мартынович лаба 7.docx
@@ -598,7 +598,7 @@
           <w:lang w:val="ru-RU"/>
         </w:rPr>
         <w:tab/>
-        <w:t>Студенты ФЭИС</w:t>
+        <w:t>Студент ФЭИС</w:t>
       </w:r>
     </w:p>
     <w:p>
@@ -1447,14 +1447,12 @@
                 <w:rFonts w:ascii="Times New Roman" w:hAnsi="Times New Roman" w:cs="Times New Roman"/>
               </w:rPr>
             </w:pPr>
-            <w:proofErr w:type="spellStart"/>
             <w:r>
               <w:rPr>
                 <w:rFonts w:ascii="Times New Roman" w:hAnsi="Times New Roman" w:cs="Times New Roman"/>
               </w:rPr>
               <w:t>Устройство</w:t>
             </w:r>
-            <w:proofErr w:type="spellEnd"/>
           </w:p>
         </w:tc>
         <w:tc>
@@ -2243,33 +2241,15 @@
           <w:sz w:val="24"/>
           <w:szCs w:val="24"/>
         </w:rPr>
-        <w:t>сетевой конфигурации (</w:t>
-      </w:r>
-      <w:proofErr w:type="spellStart"/>
-      <w:r>
-        <w:rPr>
-          <w:rFonts w:ascii="Times New Roman" w:hAnsi="Times New Roman" w:cs="Times New Roman"/>
-          <w:sz w:val="24"/>
-          <w:szCs w:val="24"/>
-        </w:rPr>
-        <w:t>ipc</w:t>
-      </w:r>
-      <w:r>
-        <w:rPr>
-          <w:rFonts w:ascii="Times New Roman" w:hAnsi="Times New Roman" w:cs="Times New Roman"/>
-          <w:sz w:val="24"/>
-          <w:szCs w:val="24"/>
-        </w:rPr>
-        <w:t>onfig</w:t>
-      </w:r>
-      <w:proofErr w:type="spellEnd"/>
-      <w:r>
-        <w:rPr>
-          <w:rFonts w:ascii="Times New Roman" w:hAnsi="Times New Roman" w:cs="Times New Roman"/>
-          <w:sz w:val="24"/>
-          <w:szCs w:val="24"/>
-        </w:rPr>
-        <w:t>) - для 3-4 конечных узлов</w:t>
+        <w:t>сетевой конфигурации (ipc</w:t>
+      </w:r>
+      <w:r>
+        <w:rPr>
+          <w:rFonts w:ascii="Times New Roman" w:hAnsi="Times New Roman" w:cs="Times New Roman"/>
+          <w:sz w:val="24"/>
+          <w:szCs w:val="24"/>
+        </w:rPr>
+        <w:t>onfig) - для 3-4 конечных узлов</w:t>
       </w:r>
     </w:p>
     <w:p>
@@ -2295,25 +2275,7 @@
           <w:sz w:val="24"/>
           <w:szCs w:val="24"/>
         </w:rPr>
-        <w:t>работоспособности сети (</w:t>
-      </w:r>
-      <w:proofErr w:type="spellStart"/>
-      <w:r>
-        <w:rPr>
-          <w:rFonts w:ascii="Times New Roman" w:hAnsi="Times New Roman" w:cs="Times New Roman"/>
-          <w:sz w:val="24"/>
-          <w:szCs w:val="24"/>
-        </w:rPr>
-        <w:t>ping</w:t>
-      </w:r>
-      <w:proofErr w:type="spellEnd"/>
-      <w:r>
-        <w:rPr>
-          <w:rFonts w:ascii="Times New Roman" w:hAnsi="Times New Roman" w:cs="Times New Roman"/>
-          <w:sz w:val="24"/>
-          <w:szCs w:val="24"/>
-        </w:rPr>
-        <w:t>) - между 3-4 парами узлов</w:t>
+        <w:t>работоспособности сети (ping) - между 3-4 парами узлов</w:t>
       </w:r>
     </w:p>
     <w:p>
@@ -2504,21 +2466,7 @@
         <w:rPr>
           <w:lang w:val="en-US"/>
         </w:rPr>
-        <w:t xml:space="preserve">Approximate </w:t>
-      </w:r>
-      <w:proofErr w:type="gramStart"/>
-      <w:r>
-        <w:rPr>
-          <w:lang w:val="en-US"/>
-        </w:rPr>
-        <w:t>round trip</w:t>
-      </w:r>
-      <w:proofErr w:type="gramEnd"/>
-      <w:r>
-        <w:rPr>
-          <w:lang w:val="en-US"/>
-        </w:rPr>
-        <w:t xml:space="preserve"> times in milli-seconds:</w:t>
+        <w:t>Approximate round trip times in milli-seconds:</w:t>
       </w:r>
     </w:p>
     <w:p>
@@ -2733,21 +2681,7 @@
         <w:rPr>
           <w:lang w:val="en-US"/>
         </w:rPr>
-        <w:t xml:space="preserve">Approximate </w:t>
-      </w:r>
-      <w:proofErr w:type="gramStart"/>
-      <w:r>
-        <w:rPr>
-          <w:lang w:val="en-US"/>
-        </w:rPr>
-        <w:t>round trip</w:t>
-      </w:r>
-      <w:proofErr w:type="gramEnd"/>
-      <w:r>
-        <w:rPr>
-          <w:lang w:val="en-US"/>
-        </w:rPr>
-        <w:t xml:space="preserve"> times in milli-seconds:</w:t>
+        <w:t>Approximate round trip times in milli-seconds:</w:t>
       </w:r>
     </w:p>
     <w:p>
@@ -2962,21 +2896,7 @@
         <w:rPr>
           <w:lang w:val="en-US"/>
         </w:rPr>
-        <w:t xml:space="preserve">Approximate </w:t>
-      </w:r>
-      <w:proofErr w:type="gramStart"/>
-      <w:r>
-        <w:rPr>
-          <w:lang w:val="en-US"/>
-        </w:rPr>
-        <w:t>round trip</w:t>
-      </w:r>
-      <w:proofErr w:type="gramEnd"/>
-      <w:r>
-        <w:rPr>
-          <w:lang w:val="en-US"/>
-        </w:rPr>
-        <w:t xml:space="preserve"> times in milli-seconds:</w:t>
+        <w:t>Approximate round trip times in milli-seconds:</w:t>
       </w:r>
     </w:p>
     <w:p>
@@ -3049,18 +2969,26 @@
           <w:sz w:val="24"/>
           <w:szCs w:val="24"/>
         </w:rPr>
-        <w:t>Link-local IPv6 Address.........: FE80::</w:t>
-      </w:r>
-      <w:proofErr w:type="gramStart"/>
-      <w:r>
+        <w:t>Link-local IPv6 Address.........: FE80::20A:F3FF:FE07:53DE</w:t>
+      </w:r>
+    </w:p>
+    <w:p>
+      <w:pPr>
+        <w:spacing w:after="0" w:line="240" w:lineRule="auto"/>
         <w:rPr>
           <w:rFonts w:ascii="Times New Roman" w:eastAsia="Times New Roman" w:hAnsi="Times New Roman" w:cs="Times New Roman"/>
           <w:sz w:val="24"/>
           <w:szCs w:val="24"/>
         </w:rPr>
-        <w:t>20A:F3FF:FE07:53DE</w:t>
-      </w:r>
-      <w:proofErr w:type="gramEnd"/>
+      </w:pPr>
+      <w:r>
+        <w:rPr>
+          <w:rFonts w:ascii="Times New Roman" w:eastAsia="Times New Roman" w:hAnsi="Times New Roman" w:cs="Times New Roman"/>
+          <w:sz w:val="24"/>
+          <w:szCs w:val="24"/>
+        </w:rPr>
+        <w:t>IP Address......................: 6.1.1.7</w:t>
+      </w:r>
     </w:p>
     <w:p>
       <w:pPr>
@@ -3077,41 +3005,23 @@
           <w:sz w:val="24"/>
           <w:szCs w:val="24"/>
         </w:rPr>
-        <w:t>IP Address......................: 6.1.1.7</w:t>
-      </w:r>
-    </w:p>
-    <w:p>
-      <w:pPr>
-        <w:spacing w:after="0" w:line="240" w:lineRule="auto"/>
+        <w:t>Subnet Mask.....................: 255.0.0.0</w:t>
+      </w:r>
+    </w:p>
+    <w:p>
+      <w:pPr>
+        <w:rPr>
+          <w:rFonts w:ascii="Times New Roman" w:hAnsi="Times New Roman" w:cs="Times New Roman"/>
+          <w:sz w:val="24"/>
+          <w:szCs w:val="24"/>
+        </w:rPr>
+      </w:pPr>
+      <w:r>
         <w:rPr>
           <w:rFonts w:ascii="Times New Roman" w:eastAsia="Times New Roman" w:hAnsi="Times New Roman" w:cs="Times New Roman"/>
           <w:sz w:val="24"/>
           <w:szCs w:val="24"/>
         </w:rPr>
-      </w:pPr>
-      <w:r>
-        <w:rPr>
-          <w:rFonts w:ascii="Times New Roman" w:eastAsia="Times New Roman" w:hAnsi="Times New Roman" w:cs="Times New Roman"/>
-          <w:sz w:val="24"/>
-          <w:szCs w:val="24"/>
-        </w:rPr>
-        <w:t>Subnet Mask.....................: 255.0.0.0</w:t>
-      </w:r>
-    </w:p>
-    <w:p>
-      <w:pPr>
-        <w:rPr>
-          <w:rFonts w:ascii="Times New Roman" w:hAnsi="Times New Roman" w:cs="Times New Roman"/>
-          <w:sz w:val="24"/>
-          <w:szCs w:val="24"/>
-        </w:rPr>
-      </w:pPr>
-      <w:r>
-        <w:rPr>
-          <w:rFonts w:ascii="Times New Roman" w:eastAsia="Times New Roman" w:hAnsi="Times New Roman" w:cs="Times New Roman"/>
-          <w:sz w:val="24"/>
-          <w:szCs w:val="24"/>
-        </w:rPr>
         <w:t>Default Gateway.................: 0.0.0.0</w:t>
       </w:r>
     </w:p>
@@ -3176,25 +3086,14 @@
         </w:rPr>
         <w:t xml:space="preserve"> </w:t>
       </w:r>
-      <w:proofErr w:type="spellStart"/>
-      <w:r>
-        <w:rPr>
-          <w:rFonts w:ascii="Times New Roman" w:hAnsi="Times New Roman" w:cs="Times New Roman"/>
-          <w:sz w:val="24"/>
-          <w:szCs w:val="24"/>
-          <w:lang w:val="ru-RU"/>
-        </w:rPr>
-        <w:t>Пропинговывая</w:t>
-      </w:r>
-      <w:proofErr w:type="spellEnd"/>
-      <w:r>
-        <w:rPr>
-          <w:rFonts w:ascii="Times New Roman" w:hAnsi="Times New Roman" w:cs="Times New Roman"/>
-          <w:sz w:val="24"/>
-          <w:szCs w:val="24"/>
-          <w:lang w:val="ru-RU"/>
-        </w:rPr>
-        <w:t xml:space="preserve"> устройства, мы установили, что связь между компьютерами установлена и стабильная, а отсылаемые пакеты передаются без потерь.</w:t>
+      <w:r>
+        <w:rPr>
+          <w:rFonts w:ascii="Times New Roman" w:hAnsi="Times New Roman" w:cs="Times New Roman"/>
+          <w:sz w:val="24"/>
+          <w:szCs w:val="24"/>
+          <w:lang w:val="ru-RU"/>
+        </w:rPr>
+        <w:t>Пропинговывая устройства, мы установили, что связь между компьютерами установлена и стабильная, а отсылаемые пакеты передаются без потерь.</w:t>
       </w:r>
     </w:p>
     <w:p>
@@ -3367,65 +3266,14 @@
           <w:lang w:val="en-US"/>
         </w:rPr>
       </w:pPr>
-      <w:proofErr w:type="spellStart"/>
-      <w:r>
-        <w:rPr>
-          <w:rFonts w:ascii="Times New Roman" w:hAnsi="Times New Roman" w:cs="Times New Roman"/>
-          <w:sz w:val="24"/>
-          <w:szCs w:val="24"/>
-          <w:lang w:val="en-US"/>
-        </w:rPr>
-        <w:t>Таблица</w:t>
-      </w:r>
-      <w:proofErr w:type="spellEnd"/>
-      <w:r>
-        <w:rPr>
-          <w:rFonts w:ascii="Times New Roman" w:hAnsi="Times New Roman" w:cs="Times New Roman"/>
-          <w:sz w:val="24"/>
-          <w:szCs w:val="24"/>
-          <w:lang w:val="en-US"/>
-        </w:rPr>
-        <w:t xml:space="preserve"> </w:t>
-      </w:r>
-      <w:proofErr w:type="spellStart"/>
-      <w:r>
-        <w:rPr>
-          <w:rFonts w:ascii="Times New Roman" w:hAnsi="Times New Roman" w:cs="Times New Roman"/>
-          <w:sz w:val="24"/>
-          <w:szCs w:val="24"/>
-          <w:lang w:val="en-US"/>
-        </w:rPr>
-        <w:t>сетевых</w:t>
-      </w:r>
-      <w:proofErr w:type="spellEnd"/>
-      <w:r>
-        <w:rPr>
-          <w:rFonts w:ascii="Times New Roman" w:hAnsi="Times New Roman" w:cs="Times New Roman"/>
-          <w:sz w:val="24"/>
-          <w:szCs w:val="24"/>
-          <w:lang w:val="en-US"/>
-        </w:rPr>
-        <w:t xml:space="preserve"> </w:t>
-      </w:r>
-      <w:proofErr w:type="spellStart"/>
-      <w:r>
-        <w:rPr>
-          <w:rFonts w:ascii="Times New Roman" w:hAnsi="Times New Roman" w:cs="Times New Roman"/>
-          <w:sz w:val="24"/>
-          <w:szCs w:val="24"/>
-          <w:lang w:val="en-US"/>
-        </w:rPr>
-        <w:t>адресов</w:t>
-      </w:r>
-      <w:proofErr w:type="spellEnd"/>
-      <w:r>
-        <w:rPr>
-          <w:rFonts w:ascii="Times New Roman" w:hAnsi="Times New Roman" w:cs="Times New Roman"/>
-          <w:sz w:val="24"/>
-          <w:szCs w:val="24"/>
-          <w:lang w:val="en-US"/>
-        </w:rPr>
-        <w:t>.</w:t>
+      <w:r>
+        <w:rPr>
+          <w:rFonts w:ascii="Times New Roman" w:hAnsi="Times New Roman" w:cs="Times New Roman"/>
+          <w:sz w:val="24"/>
+          <w:szCs w:val="24"/>
+          <w:lang w:val="en-US"/>
+        </w:rPr>
+        <w:t>Таблица сетевых адресов.</w:t>
       </w:r>
     </w:p>
     <w:p>
@@ -3922,25 +3770,7 @@
           <w:sz w:val="24"/>
           <w:szCs w:val="24"/>
         </w:rPr>
-        <w:t xml:space="preserve">1. С PC1 возможно </w:t>
-      </w:r>
-      <w:proofErr w:type="spellStart"/>
-      <w:r>
-        <w:rPr>
-          <w:rFonts w:ascii="Times New Roman" w:hAnsi="Times New Roman" w:cs="Times New Roman"/>
-          <w:sz w:val="24"/>
-          <w:szCs w:val="24"/>
-        </w:rPr>
-        <w:t>пропинговать</w:t>
-      </w:r>
-      <w:proofErr w:type="spellEnd"/>
-      <w:r>
-        <w:rPr>
-          <w:rFonts w:ascii="Times New Roman" w:hAnsi="Times New Roman" w:cs="Times New Roman"/>
-          <w:sz w:val="24"/>
-          <w:szCs w:val="24"/>
-        </w:rPr>
-        <w:t xml:space="preserve"> маршрутизатор R1? Если да, то какой из интерфейсов маршрутизатора? </w:t>
+        <w:t xml:space="preserve">1. С PC1 возможно пропинговать маршрутизатор R1? Если да, то какой из интерфейсов маршрутизатора? </w:t>
       </w:r>
     </w:p>
     <w:p>
@@ -3953,23 +3783,13 @@
           <w:szCs w:val="24"/>
         </w:rPr>
       </w:pPr>
-      <w:proofErr w:type="spellStart"/>
-      <w:r>
-        <w:rPr>
-          <w:rFonts w:ascii="Times New Roman" w:hAnsi="Times New Roman" w:cs="Times New Roman"/>
-          <w:sz w:val="24"/>
-          <w:szCs w:val="24"/>
-        </w:rPr>
-        <w:t>Пропинговывание</w:t>
-      </w:r>
-      <w:proofErr w:type="spellEnd"/>
-      <w:r>
-        <w:rPr>
-          <w:rFonts w:ascii="Times New Roman" w:hAnsi="Times New Roman" w:cs="Times New Roman"/>
-          <w:sz w:val="24"/>
-          <w:szCs w:val="24"/>
-        </w:rPr>
-        <w:t xml:space="preserve"> интерфейса </w:t>
+      <w:r>
+        <w:rPr>
+          <w:rFonts w:ascii="Times New Roman" w:hAnsi="Times New Roman" w:cs="Times New Roman"/>
+          <w:sz w:val="24"/>
+          <w:szCs w:val="24"/>
+        </w:rPr>
+        <w:t xml:space="preserve">Пропинговывание интерфейса </w:t>
       </w:r>
       <w:r>
         <w:rPr>
@@ -4067,23 +3887,13 @@
           <w:szCs w:val="24"/>
         </w:rPr>
       </w:pPr>
-      <w:proofErr w:type="spellStart"/>
-      <w:r>
-        <w:rPr>
-          <w:rFonts w:ascii="Times New Roman" w:hAnsi="Times New Roman" w:cs="Times New Roman"/>
-          <w:sz w:val="24"/>
-          <w:szCs w:val="24"/>
-        </w:rPr>
-        <w:t>Пропинговывание</w:t>
-      </w:r>
-      <w:proofErr w:type="spellEnd"/>
-      <w:r>
-        <w:rPr>
-          <w:rFonts w:ascii="Times New Roman" w:hAnsi="Times New Roman" w:cs="Times New Roman"/>
-          <w:sz w:val="24"/>
-          <w:szCs w:val="24"/>
-        </w:rPr>
-        <w:t xml:space="preserve"> интерфейса </w:t>
+      <w:r>
+        <w:rPr>
+          <w:rFonts w:ascii="Times New Roman" w:hAnsi="Times New Roman" w:cs="Times New Roman"/>
+          <w:sz w:val="24"/>
+          <w:szCs w:val="24"/>
+        </w:rPr>
+        <w:t xml:space="preserve">Пропинговывание интерфейса </w:t>
       </w:r>
       <w:r>
         <w:rPr>
@@ -4190,25 +4000,7 @@
           <w:sz w:val="24"/>
           <w:szCs w:val="24"/>
         </w:rPr>
-        <w:t xml:space="preserve"> 2. С PC2 возможно </w:t>
-      </w:r>
-      <w:proofErr w:type="spellStart"/>
-      <w:r>
-        <w:rPr>
-          <w:rFonts w:ascii="Times New Roman" w:hAnsi="Times New Roman" w:cs="Times New Roman"/>
-          <w:sz w:val="24"/>
-          <w:szCs w:val="24"/>
-        </w:rPr>
-        <w:t>пропинговать</w:t>
-      </w:r>
-      <w:proofErr w:type="spellEnd"/>
-      <w:r>
-        <w:rPr>
-          <w:rFonts w:ascii="Times New Roman" w:hAnsi="Times New Roman" w:cs="Times New Roman"/>
-          <w:sz w:val="24"/>
-          <w:szCs w:val="24"/>
-        </w:rPr>
-        <w:t xml:space="preserve"> маршрутизатор R2? Если да, то какой из интерфейсов маршрутизатора? </w:t>
+        <w:t xml:space="preserve"> 2. С PC2 возможно пропинговать маршрутизатор R2? Если да, то какой из интерфейсов маршрутизатора? </w:t>
       </w:r>
     </w:p>
     <w:p>
@@ -4221,23 +4013,13 @@
           <w:szCs w:val="24"/>
         </w:rPr>
       </w:pPr>
-      <w:proofErr w:type="spellStart"/>
-      <w:r>
-        <w:rPr>
-          <w:rFonts w:ascii="Times New Roman" w:hAnsi="Times New Roman" w:cs="Times New Roman"/>
-          <w:sz w:val="24"/>
-          <w:szCs w:val="24"/>
-        </w:rPr>
-        <w:t>Пропинговывание</w:t>
-      </w:r>
-      <w:proofErr w:type="spellEnd"/>
-      <w:r>
-        <w:rPr>
-          <w:rFonts w:ascii="Times New Roman" w:hAnsi="Times New Roman" w:cs="Times New Roman"/>
-          <w:sz w:val="24"/>
-          <w:szCs w:val="24"/>
-        </w:rPr>
-        <w:t xml:space="preserve"> интерфейса </w:t>
+      <w:r>
+        <w:rPr>
+          <w:rFonts w:ascii="Times New Roman" w:hAnsi="Times New Roman" w:cs="Times New Roman"/>
+          <w:sz w:val="24"/>
+          <w:szCs w:val="24"/>
+        </w:rPr>
+        <w:t xml:space="preserve">Пропинговывание интерфейса </w:t>
       </w:r>
       <w:r>
         <w:rPr>
@@ -4329,23 +4111,13 @@
           <w:lang w:val="en-US"/>
         </w:rPr>
       </w:pPr>
-      <w:proofErr w:type="spellStart"/>
-      <w:r>
-        <w:rPr>
-          <w:rFonts w:ascii="Times New Roman" w:hAnsi="Times New Roman" w:cs="Times New Roman"/>
-          <w:sz w:val="24"/>
-          <w:szCs w:val="24"/>
-        </w:rPr>
-        <w:t>Пропинговывание</w:t>
-      </w:r>
-      <w:proofErr w:type="spellEnd"/>
-      <w:r>
-        <w:rPr>
-          <w:rFonts w:ascii="Times New Roman" w:hAnsi="Times New Roman" w:cs="Times New Roman"/>
-          <w:sz w:val="24"/>
-          <w:szCs w:val="24"/>
-        </w:rPr>
-        <w:t xml:space="preserve"> интерфейса</w:t>
+      <w:r>
+        <w:rPr>
+          <w:rFonts w:ascii="Times New Roman" w:hAnsi="Times New Roman" w:cs="Times New Roman"/>
+          <w:sz w:val="24"/>
+          <w:szCs w:val="24"/>
+        </w:rPr>
+        <w:t>Пропинговывание интерфейса</w:t>
       </w:r>
       <w:r>
         <w:rPr>
@@ -4433,25 +4205,7 @@
           <w:sz w:val="24"/>
           <w:szCs w:val="24"/>
         </w:rPr>
-        <w:t xml:space="preserve"> 3. С PC2 возможно </w:t>
-      </w:r>
-      <w:proofErr w:type="spellStart"/>
-      <w:r>
-        <w:rPr>
-          <w:rFonts w:ascii="Times New Roman" w:hAnsi="Times New Roman" w:cs="Times New Roman"/>
-          <w:sz w:val="24"/>
-          <w:szCs w:val="24"/>
-        </w:rPr>
-        <w:t>пропинговать</w:t>
-      </w:r>
-      <w:proofErr w:type="spellEnd"/>
-      <w:r>
-        <w:rPr>
-          <w:rFonts w:ascii="Times New Roman" w:hAnsi="Times New Roman" w:cs="Times New Roman"/>
-          <w:sz w:val="24"/>
-          <w:szCs w:val="24"/>
-        </w:rPr>
-        <w:t xml:space="preserve"> PC1?  </w:t>
+        <w:t xml:space="preserve"> 3. С PC2 возможно пропинговать PC1?  </w:t>
       </w:r>
     </w:p>
     <w:p>
@@ -4524,23 +4278,13 @@
           <w:szCs w:val="24"/>
         </w:rPr>
       </w:pPr>
-      <w:proofErr w:type="spellStart"/>
-      <w:r>
-        <w:rPr>
-          <w:rFonts w:ascii="Times New Roman" w:hAnsi="Times New Roman" w:cs="Times New Roman"/>
-          <w:sz w:val="24"/>
-          <w:szCs w:val="24"/>
-        </w:rPr>
-        <w:t>Пропинговать</w:t>
-      </w:r>
-      <w:proofErr w:type="spellEnd"/>
-      <w:r>
-        <w:rPr>
-          <w:rFonts w:ascii="Times New Roman" w:hAnsi="Times New Roman" w:cs="Times New Roman"/>
-          <w:sz w:val="24"/>
-          <w:szCs w:val="24"/>
-        </w:rPr>
-        <w:t xml:space="preserve"> </w:t>
+      <w:r>
+        <w:rPr>
+          <w:rFonts w:ascii="Times New Roman" w:hAnsi="Times New Roman" w:cs="Times New Roman"/>
+          <w:sz w:val="24"/>
+          <w:szCs w:val="24"/>
+        </w:rPr>
+        <w:t xml:space="preserve">Пропинговать </w:t>
       </w:r>
       <w:r>
         <w:rPr>
@@ -6577,6 +6321,7 @@
     <w:lsdException w:name="HTML Sample" w:semiHidden="1" w:unhideWhenUsed="1"/>
     <w:lsdException w:name="HTML Typewriter" w:semiHidden="1" w:unhideWhenUsed="1"/>
     <w:lsdException w:name="HTML Variable" w:semiHidden="1" w:unhideWhenUsed="1"/>
+    <w:lsdException w:name="Normal Table" w:semiHidden="1" w:unhideWhenUsed="1"/>
     <w:lsdException w:name="annotation subject" w:semiHidden="1" w:unhideWhenUsed="1"/>
     <w:lsdException w:name="No List" w:semiHidden="1" w:unhideWhenUsed="1"/>
     <w:lsdException w:name="Outline List 1" w:semiHidden="1" w:unhideWhenUsed="1"/>
@@ -6619,8 +6364,11 @@
     <w:lsdException w:name="Table Contemporary" w:semiHidden="1" w:unhideWhenUsed="1"/>
     <w:lsdException w:name="Table Elegant" w:semiHidden="1" w:unhideWhenUsed="1"/>
     <w:lsdException w:name="Table Professional" w:semiHidden="1" w:unhideWhenUsed="1"/>
+    <w:lsdException w:name="Table Subtle 1" w:semiHidden="1" w:unhideWhenUsed="1"/>
     <w:lsdException w:name="Table Subtle 2" w:semiHidden="1" w:unhideWhenUsed="1"/>
     <w:lsdException w:name="Table Web 1" w:semiHidden="1" w:unhideWhenUsed="1"/>
+    <w:lsdException w:name="Table Web 2" w:semiHidden="1" w:unhideWhenUsed="1"/>
+    <w:lsdException w:name="Table Web 3" w:semiHidden="1" w:unhideWhenUsed="1"/>
     <w:lsdException w:name="Balloon Text" w:semiHidden="1" w:unhideWhenUsed="1"/>
     <w:lsdException w:name="Table Grid" w:uiPriority="39"/>
     <w:lsdException w:name="Table Theme" w:semiHidden="1" w:unhideWhenUsed="1"/>

</xml_diff>